<commit_message>
Modify recital formatting, document header section
</commit_message>
<xml_diff>
--- a/StylesTemplateB.docx
+++ b/StylesTemplateB.docx
@@ -1432,7 +1432,7 @@
     <w:uiPriority w:val="9"/>
     <w:unhideWhenUsed/>
     <w:qFormat/>
-    <w:rsid w:val="00972640"/>
+    <w:rsid w:val="006D38A0"/>
     <w:pPr>
       <w:numPr>
         <w:ilvl w:val="2"/>
@@ -1442,6 +1442,9 @@
       <w:ind w:left="1702" w:hanging="851"/>
       <w:outlineLvl w:val="2"/>
     </w:pPr>
+    <w:rPr>
+      <w:rFonts w:ascii="Arial" w:hAnsi="Arial"/>
+    </w:rPr>
   </w:style>
   <w:style w:type="paragraph" w:styleId="Heading4">
     <w:name w:val="heading 4"/>
@@ -1659,10 +1662,14 @@
     <w:name w:val="Indent 1"/>
     <w:basedOn w:val="Normal"/>
     <w:qFormat/>
+    <w:rsid w:val="00483564"/>
     <w:pPr>
       <w:spacing w:after="200"/>
       <w:ind w:left="851"/>
     </w:pPr>
+    <w:rPr>
+      <w:rFonts w:ascii="Arial" w:hAnsi="Arial"/>
+    </w:rPr>
   </w:style>
   <w:style w:type="paragraph" w:styleId="Footer">
     <w:name w:val="footer"/>
@@ -1945,6 +1952,7 @@
   <w:style w:type="paragraph" w:styleId="Subtitle">
     <w:name w:val="Subtitle"/>
     <w:basedOn w:val="Normal"/>
+    <w:next w:val="Normal"/>
     <w:uiPriority w:val="11"/>
     <w:qFormat/>
     <w:pPr>
@@ -2200,11 +2208,15 @@
     <w:name w:val="Recitals"/>
     <w:basedOn w:val="Normal"/>
     <w:qFormat/>
+    <w:rsid w:val="009F11BD"/>
     <w:pPr>
       <w:suppressAutoHyphens/>
       <w:spacing w:after="240"/>
       <w:outlineLvl w:val="0"/>
     </w:pPr>
+    <w:rPr>
+      <w:rFonts w:ascii="Arial" w:hAnsi="Arial"/>
+    </w:rPr>
   </w:style>
   <w:style w:type="paragraph" w:styleId="BodyTextIndent2">
     <w:name w:val="Body Text Indent 2"/>

</xml_diff>